<commit_message>
Latest Code Changes for Readme and Word DOC
Latest Code Changes for Readme and Word DOC
</commit_message>
<xml_diff>
--- a/InventoryAndShipmentManagementSystem/Documents/Inventory and Shipment Management System.docx
+++ b/InventoryAndShipmentManagementSystem/Documents/Inventory and Shipment Management System.docx
@@ -77,246 +77,193 @@
           <w:b/>
           <w:bCs/>
         </w:rPr>
-        <w:t xml:space="preserve">Inventory </w:t>
-      </w:r>
+        <w:t xml:space="preserve">Inventory And Shipment Management System API  </w:t>
+      </w:r>
+    </w:p>
+    <w:p>
+      <w:pPr>
+        <w:ind w:left="720"/>
+      </w:pPr>
+      <w:r>
+        <w:t>This is developed Using the .NET Core API to perform the backend activity for the CRUD implementation of Inventory and Shipment Management System.</w:t>
+      </w:r>
+    </w:p>
+    <w:p>
+      <w:pPr>
+        <w:pStyle w:val="ListParagraph"/>
+        <w:numPr>
+          <w:ilvl w:val="0"/>
+          <w:numId w:val="4"/>
+        </w:numPr>
+      </w:pPr>
       <w:r>
         <w:rPr>
           <w:b/>
           <w:bCs/>
         </w:rPr>
-        <w:t>And</w:t>
-      </w:r>
-      <w:r>
+        <w:t xml:space="preserve">Inventory And Shipment Management System UI  </w:t>
+      </w:r>
+    </w:p>
+    <w:p>
+      <w:pPr>
+        <w:ind w:left="720"/>
+      </w:pPr>
+      <w:r>
+        <w:t xml:space="preserve">This </w:t>
+      </w:r>
+      <w:r>
+        <w:t xml:space="preserve">is developed using Windows Forms and utilizes an API to perform CRUD (Create, Read, Update, Delete) operations. The application enables users to </w:t>
+      </w:r>
+      <w:r>
+        <w:t xml:space="preserve">create the product inventory and then do the shipment assign for the respective product to </w:t>
+      </w:r>
+      <w:r>
+        <w:t>manage inventory items efficiently by providing a user-friendly interface and robust backend functionality.</w:t>
+      </w:r>
+    </w:p>
+    <w:p>
+      <w:pPr>
         <w:rPr>
           <w:b/>
           <w:bCs/>
         </w:rPr>
-        <w:t xml:space="preserve"> Shipment Management System</w:t>
-      </w:r>
-      <w:r>
+      </w:pPr>
+    </w:p>
+    <w:p>
+      <w:pPr>
         <w:rPr>
           <w:b/>
           <w:bCs/>
         </w:rPr>
-        <w:t xml:space="preserve"> API  </w:t>
-      </w:r>
-    </w:p>
-    <w:p>
-      <w:pPr>
-        <w:ind w:left="720"/>
-      </w:pPr>
-      <w:r>
-        <w:t>This is developed Using the .NET Core API to perform the backend activity for the CRUD implementation of Inventory and Shipment Management System.</w:t>
-      </w:r>
-    </w:p>
-    <w:p>
-      <w:pPr>
-        <w:pStyle w:val="ListParagraph"/>
-        <w:numPr>
-          <w:ilvl w:val="0"/>
-          <w:numId w:val="4"/>
-        </w:numPr>
       </w:pPr>
       <w:r>
         <w:rPr>
           <w:b/>
           <w:bCs/>
         </w:rPr>
-        <w:t xml:space="preserve">Inventory And Shipment Management System </w:t>
-      </w:r>
-      <w:r>
+        <w:t>Features</w:t>
+      </w:r>
+    </w:p>
+    <w:p>
+      <w:pPr>
+        <w:numPr>
+          <w:ilvl w:val="0"/>
+          <w:numId w:val="2"/>
+        </w:numPr>
+      </w:pPr>
+      <w:r>
+        <w:t xml:space="preserve">Add, </w:t>
+      </w:r>
+      <w:r>
+        <w:t>U</w:t>
+      </w:r>
+      <w:r>
+        <w:t xml:space="preserve">pdate, </w:t>
+      </w:r>
+      <w:r>
+        <w:t>D</w:t>
+      </w:r>
+      <w:r>
+        <w:t>elete</w:t>
+      </w:r>
+      <w:r>
+        <w:t>, View Shipments and Export the product to CSV</w:t>
+      </w:r>
+      <w:r>
+        <w:t xml:space="preserve"> </w:t>
+      </w:r>
+      <w:r>
+        <w:t>for the i</w:t>
+      </w:r>
+      <w:r>
+        <w:t>nventory (Product) items.</w:t>
+      </w:r>
+    </w:p>
+    <w:p>
+      <w:pPr>
+        <w:numPr>
+          <w:ilvl w:val="0"/>
+          <w:numId w:val="2"/>
+        </w:numPr>
+      </w:pPr>
+      <w:r>
+        <w:t>Dependency Injection (Constructor Injection).</w:t>
+      </w:r>
+    </w:p>
+    <w:p>
+      <w:pPr>
+        <w:numPr>
+          <w:ilvl w:val="0"/>
+          <w:numId w:val="2"/>
+        </w:numPr>
+      </w:pPr>
+      <w:r>
+        <w:t>Logging implementation to trace the logs</w:t>
+      </w:r>
+      <w:r>
+        <w:t>.</w:t>
+      </w:r>
+    </w:p>
+    <w:p>
+      <w:pPr>
+        <w:numPr>
+          <w:ilvl w:val="0"/>
+          <w:numId w:val="2"/>
+        </w:numPr>
+      </w:pPr>
+      <w:r>
+        <w:t xml:space="preserve">Unit test </w:t>
+      </w:r>
+      <w:r>
+        <w:t xml:space="preserve">cases </w:t>
+      </w:r>
+      <w:r>
+        <w:t>for code coverage (</w:t>
+      </w:r>
+      <w:r>
+        <w:t>N-</w:t>
+      </w:r>
+      <w:r>
+        <w:t>Unit Framework)</w:t>
+      </w:r>
+      <w:r>
+        <w:t>.</w:t>
+      </w:r>
+    </w:p>
+    <w:p>
+      <w:pPr>
+        <w:numPr>
+          <w:ilvl w:val="0"/>
+          <w:numId w:val="2"/>
+        </w:numPr>
+      </w:pPr>
+      <w:r>
+        <w:t>User-friendly interface with Windows Forms</w:t>
+      </w:r>
+      <w:r>
+        <w:t>.</w:t>
+      </w:r>
+    </w:p>
+    <w:p>
+      <w:pPr>
         <w:rPr>
           <w:b/>
           <w:bCs/>
         </w:rPr>
-        <w:t>UI</w:t>
-      </w:r>
-      <w:r>
+      </w:pPr>
+    </w:p>
+    <w:p>
+      <w:pPr>
         <w:rPr>
           <w:b/>
           <w:bCs/>
         </w:rPr>
-        <w:t xml:space="preserve">  </w:t>
-      </w:r>
-    </w:p>
-    <w:p>
-      <w:pPr>
-        <w:ind w:left="720"/>
-      </w:pPr>
-      <w:r>
-        <w:t xml:space="preserve">This </w:t>
-      </w:r>
-      <w:r>
-        <w:t xml:space="preserve">is developed using Windows Forms and utilizes an API to perform CRUD (Create, Read, Update, Delete) operations. The application enables users to </w:t>
-      </w:r>
-      <w:r>
-        <w:t xml:space="preserve">create the product inventory and then do the shipment assign for the respective product to </w:t>
-      </w:r>
-      <w:r>
-        <w:t>manage inventory items efficiently by providing a user-friendly interface and robust backend functionality.</w:t>
-      </w:r>
-    </w:p>
-    <w:p>
-      <w:pPr>
+      </w:pPr>
+      <w:r>
         <w:rPr>
           <w:b/>
           <w:bCs/>
         </w:rPr>
-      </w:pPr>
-    </w:p>
-    <w:p>
-      <w:pPr>
-        <w:rPr>
-          <w:b/>
-          <w:bCs/>
-        </w:rPr>
-      </w:pPr>
-      <w:r>
-        <w:rPr>
-          <w:b/>
-          <w:bCs/>
-        </w:rPr>
-        <w:t>Features</w:t>
-      </w:r>
-    </w:p>
-    <w:p>
-      <w:pPr>
-        <w:numPr>
-          <w:ilvl w:val="0"/>
-          <w:numId w:val="2"/>
-        </w:numPr>
-      </w:pPr>
-      <w:r>
-        <w:t xml:space="preserve">Add, </w:t>
-      </w:r>
-      <w:r>
-        <w:t>U</w:t>
-      </w:r>
-      <w:r>
-        <w:t>pdate,</w:t>
-      </w:r>
-      <w:r>
-        <w:t xml:space="preserve"> </w:t>
-      </w:r>
-      <w:r>
-        <w:t>D</w:t>
-      </w:r>
-      <w:r>
-        <w:t>elete</w:t>
-      </w:r>
-      <w:r>
-        <w:t>, View Shipments and Export the product to CSV</w:t>
-      </w:r>
-      <w:r>
-        <w:t xml:space="preserve"> </w:t>
-      </w:r>
-      <w:r>
-        <w:t>for the i</w:t>
-      </w:r>
-      <w:r>
-        <w:t>nventory (</w:t>
-      </w:r>
-      <w:r>
-        <w:t>Product) items.</w:t>
-      </w:r>
-    </w:p>
-    <w:p>
-      <w:pPr>
-        <w:numPr>
-          <w:ilvl w:val="0"/>
-          <w:numId w:val="2"/>
-        </w:numPr>
-      </w:pPr>
-      <w:r>
-        <w:t xml:space="preserve">Dependency </w:t>
-      </w:r>
-      <w:r>
-        <w:t>Injection (</w:t>
-      </w:r>
-      <w:r>
-        <w:t>Constructor Injection).</w:t>
-      </w:r>
-    </w:p>
-    <w:p>
-      <w:pPr>
-        <w:numPr>
-          <w:ilvl w:val="0"/>
-          <w:numId w:val="2"/>
-        </w:numPr>
-      </w:pPr>
-      <w:r>
-        <w:t>Logging implementation to trace the logs</w:t>
-      </w:r>
-      <w:r>
-        <w:t>.</w:t>
-      </w:r>
-    </w:p>
-    <w:p>
-      <w:pPr>
-        <w:numPr>
-          <w:ilvl w:val="0"/>
-          <w:numId w:val="2"/>
-        </w:numPr>
-      </w:pPr>
-      <w:r>
-        <w:t xml:space="preserve">Unit test </w:t>
-      </w:r>
-      <w:r>
-        <w:t xml:space="preserve">cases </w:t>
-      </w:r>
-      <w:r>
-        <w:t xml:space="preserve">for code </w:t>
-      </w:r>
-      <w:r>
-        <w:t>coverage (</w:t>
-      </w:r>
-      <w:r>
-        <w:t>N-</w:t>
-      </w:r>
-      <w:r>
-        <w:t>Unit</w:t>
-      </w:r>
-      <w:r>
-        <w:t xml:space="preserve"> Framework)</w:t>
-      </w:r>
-      <w:r>
-        <w:t>.</w:t>
-      </w:r>
-    </w:p>
-    <w:p>
-      <w:pPr>
-        <w:numPr>
-          <w:ilvl w:val="0"/>
-          <w:numId w:val="2"/>
-        </w:numPr>
-      </w:pPr>
-      <w:r>
-        <w:t>User-friendly interface with Windows Forms</w:t>
-      </w:r>
-      <w:r>
-        <w:t>.</w:t>
-      </w:r>
-    </w:p>
-    <w:p>
-      <w:pPr>
-        <w:rPr>
-          <w:b/>
-          <w:bCs/>
-        </w:rPr>
-      </w:pPr>
-    </w:p>
-    <w:p>
-      <w:pPr>
-        <w:rPr>
-          <w:b/>
-          <w:bCs/>
-        </w:rPr>
-      </w:pPr>
-      <w:r>
-        <w:rPr>
-          <w:b/>
-          <w:bCs/>
-        </w:rPr>
         <w:t>Technical Stack</w:t>
       </w:r>
     </w:p>
@@ -334,13 +281,7 @@
         <w:t xml:space="preserve">8 </w:t>
       </w:r>
       <w:r>
-        <w:t xml:space="preserve">Windows Form, C#, WEB </w:t>
-      </w:r>
-      <w:r>
-        <w:t>API (</w:t>
-      </w:r>
-      <w:r>
-        <w:t>REST API)</w:t>
+        <w:t>Windows Form, C#, WEB API (REST API)</w:t>
       </w:r>
       <w:r>
         <w:t xml:space="preserve"> Integration.</w:t>
@@ -354,13 +295,7 @@
         </w:numPr>
       </w:pPr>
       <w:r>
-        <w:t xml:space="preserve">Backend - .NET </w:t>
-      </w:r>
-      <w:r>
-        <w:t>Core (</w:t>
-      </w:r>
-      <w:r>
-        <w:t>.NET 8), C#, SQL Server, ADO.NET, Entity Framework</w:t>
+        <w:t>Backend - .NET Core (.NET 8), C#, SQL Server, ADO.NET, Entity Framework</w:t>
       </w:r>
     </w:p>
     <w:p>
@@ -644,24 +579,10 @@
         </w:tabs>
       </w:pPr>
       <w:r>
-        <w:t xml:space="preserve">Update the connection string in </w:t>
-      </w:r>
-      <w:proofErr w:type="gramStart"/>
-      <w:r>
-        <w:t>appsettings.json</w:t>
-      </w:r>
-      <w:proofErr w:type="gramEnd"/>
-      <w:r>
-        <w:t xml:space="preserve"> to point to your database</w:t>
-      </w:r>
-      <w:r>
-        <w:t xml:space="preserve"> connection string(</w:t>
-      </w:r>
-      <w:r>
-        <w:t>InventoryDbConnection</w:t>
-      </w:r>
-      <w:r>
-        <w:t>)</w:t>
+        <w:t>Update the connection string in appsettings.json to point to your database</w:t>
+      </w:r>
+      <w:r>
+        <w:t xml:space="preserve"> connection string(InventoryDbConnection)</w:t>
       </w:r>
       <w:r>
         <w:t>.</w:t>
@@ -729,6 +650,67 @@
         </w:numPr>
       </w:pPr>
       <w:r>
+        <w:t>API getting Integrated</w:t>
+      </w:r>
+    </w:p>
+    <w:p>
+      <w:pPr>
+        <w:ind w:left="720"/>
+      </w:pPr>
+      <w:r>
+        <w:t>The API’s which are mentioned into the below screen those integrated with UI application to perform the CRUD application.</w:t>
+      </w:r>
+    </w:p>
+    <w:p>
+      <w:pPr>
+        <w:ind w:left="720"/>
+      </w:pPr>
+      <w:r>
+        <w:drawing>
+          <wp:inline distT="0" distB="0" distL="0" distR="0" wp14:anchorId="0C71E4CA" wp14:editId="11031F83">
+            <wp:extent cx="5731510" cy="3019425"/>
+            <wp:effectExtent l="0" t="0" r="2540" b="9525"/>
+            <wp:docPr id="1610443444" name="Picture 1"/>
+            <wp:cNvGraphicFramePr>
+              <a:graphicFrameLocks xmlns:a="http://schemas.openxmlformats.org/drawingml/2006/main" noChangeAspect="1"/>
+            </wp:cNvGraphicFramePr>
+            <a:graphic xmlns:a="http://schemas.openxmlformats.org/drawingml/2006/main">
+              <a:graphicData uri="http://schemas.openxmlformats.org/drawingml/2006/picture">
+                <pic:pic xmlns:pic="http://schemas.openxmlformats.org/drawingml/2006/picture">
+                  <pic:nvPicPr>
+                    <pic:cNvPr id="1610443444" name=""/>
+                    <pic:cNvPicPr/>
+                  </pic:nvPicPr>
+                  <pic:blipFill>
+                    <a:blip r:embed="rId7"/>
+                    <a:stretch>
+                      <a:fillRect/>
+                    </a:stretch>
+                  </pic:blipFill>
+                  <pic:spPr>
+                    <a:xfrm>
+                      <a:off x="0" y="0"/>
+                      <a:ext cx="5731510" cy="3019425"/>
+                    </a:xfrm>
+                    <a:prstGeom prst="rect">
+                      <a:avLst/>
+                    </a:prstGeom>
+                  </pic:spPr>
+                </pic:pic>
+              </a:graphicData>
+            </a:graphic>
+          </wp:inline>
+        </w:drawing>
+      </w:r>
+    </w:p>
+    <w:p>
+      <w:pPr>
+        <w:numPr>
+          <w:ilvl w:val="0"/>
+          <w:numId w:val="7"/>
+        </w:numPr>
+      </w:pPr>
+      <w:r>
         <w:t xml:space="preserve">Add Inventory Items: </w:t>
       </w:r>
     </w:p>
@@ -748,6 +730,10 @@
         <w:ind w:left="1440"/>
       </w:pPr>
       <w:r>
+        <w:rPr>
+          <w:noProof/>
+        </w:rPr>
+        <w:lastRenderedPageBreak/>
         <w:drawing>
           <wp:inline distT="0" distB="0" distL="0" distR="0" wp14:anchorId="4285E280" wp14:editId="42903497">
             <wp:extent cx="5245100" cy="2838450"/>
@@ -764,7 +750,7 @@
                     <pic:cNvPicPr/>
                   </pic:nvPicPr>
                   <pic:blipFill>
-                    <a:blip r:embed="rId7"/>
+                    <a:blip r:embed="rId8"/>
                     <a:stretch>
                       <a:fillRect/>
                     </a:stretch>
@@ -847,7 +833,6 @@
         </w:numPr>
       </w:pPr>
       <w:r>
-        <w:lastRenderedPageBreak/>
         <w:t>Export the inventory details into csv files by click on the export to csv.</w:t>
       </w:r>
     </w:p>
@@ -892,6 +877,9 @@
         <w:ind w:left="1440"/>
       </w:pPr>
       <w:r>
+        <w:rPr>
+          <w:noProof/>
+        </w:rPr>
         <w:drawing>
           <wp:inline distT="0" distB="0" distL="0" distR="0" wp14:anchorId="53A8654D" wp14:editId="01ABF710">
             <wp:extent cx="5363210" cy="2578100"/>
@@ -908,7 +896,7 @@
                     <pic:cNvPicPr/>
                   </pic:nvPicPr>
                   <pic:blipFill>
-                    <a:blip r:embed="rId8"/>
+                    <a:blip r:embed="rId9"/>
                     <a:stretch>
                       <a:fillRect/>
                     </a:stretch>
@@ -976,6 +964,10 @@
         <w:ind w:left="1440"/>
       </w:pPr>
       <w:r>
+        <w:rPr>
+          <w:noProof/>
+        </w:rPr>
+        <w:lastRenderedPageBreak/>
         <w:drawing>
           <wp:inline distT="0" distB="0" distL="0" distR="0" wp14:anchorId="26178ABB" wp14:editId="414B4F4C">
             <wp:extent cx="5238750" cy="3124200"/>
@@ -992,7 +984,7 @@
                     <pic:cNvPicPr/>
                   </pic:nvPicPr>
                   <pic:blipFill>
-                    <a:blip r:embed="rId9"/>
+                    <a:blip r:embed="rId10"/>
                     <a:stretch>
                       <a:fillRect/>
                     </a:stretch>
@@ -1037,7 +1029,9 @@
         <w:ind w:left="720"/>
       </w:pPr>
       <w:r>
-        <w:lastRenderedPageBreak/>
+        <w:rPr>
+          <w:noProof/>
+        </w:rPr>
         <w:drawing>
           <wp:inline distT="0" distB="0" distL="0" distR="0" wp14:anchorId="04FC38C1" wp14:editId="5B1A085F">
             <wp:extent cx="5035809" cy="2978303"/>
@@ -1054,7 +1048,7 @@
                     <pic:cNvPicPr/>
                   </pic:nvPicPr>
                   <pic:blipFill>
-                    <a:blip r:embed="rId10"/>
+                    <a:blip r:embed="rId11"/>
                     <a:stretch>
                       <a:fillRect/>
                     </a:stretch>
@@ -1120,6 +1114,10 @@
         <w:ind w:left="720"/>
       </w:pPr>
       <w:r>
+        <w:rPr>
+          <w:noProof/>
+        </w:rPr>
+        <w:lastRenderedPageBreak/>
         <w:drawing>
           <wp:inline distT="0" distB="0" distL="0" distR="0" wp14:anchorId="17198F2C" wp14:editId="65ACDC75">
             <wp:extent cx="5731510" cy="2473960"/>
@@ -1136,7 +1134,7 @@
                     <pic:cNvPicPr/>
                   </pic:nvPicPr>
                   <pic:blipFill>
-                    <a:blip r:embed="rId11"/>
+                    <a:blip r:embed="rId12"/>
                     <a:stretch>
                       <a:fillRect/>
                     </a:stretch>
@@ -1187,7 +1185,9 @@
     </w:p>
     <w:p>
       <w:r>
-        <w:lastRenderedPageBreak/>
+        <w:rPr>
+          <w:noProof/>
+        </w:rPr>
         <w:drawing>
           <wp:inline distT="0" distB="0" distL="0" distR="0" wp14:anchorId="433747C2" wp14:editId="0547C932">
             <wp:extent cx="5731510" cy="2619375"/>
@@ -1204,7 +1204,7 @@
                     <pic:cNvPicPr/>
                   </pic:nvPicPr>
                   <pic:blipFill>
-                    <a:blip r:embed="rId12"/>
+                    <a:blip r:embed="rId13"/>
                     <a:stretch>
                       <a:fillRect/>
                     </a:stretch>
@@ -2743,6 +2743,7 @@
   <w:style w:type="character" w:default="1" w:styleId="DefaultParagraphFont">
     <w:name w:val="Default Paragraph Font"/>
     <w:uiPriority w:val="1"/>
+    <w:semiHidden/>
     <w:unhideWhenUsed/>
   </w:style>
   <w:style w:type="table" w:default="1" w:styleId="TableNormal">

</xml_diff>

<commit_message>
Latest Code Changes for Documents
Latest Code Changes for Documents
</commit_message>
<xml_diff>
--- a/InventoryAndShipmentManagementSystem/Documents/Inventory and Shipment Management System.docx
+++ b/InventoryAndShipmentManagementSystem/Documents/Inventory and Shipment Management System.docx
@@ -579,7 +579,15 @@
         </w:tabs>
       </w:pPr>
       <w:r>
-        <w:t>Update the connection string in appsettings.json to point to your database</w:t>
+        <w:t xml:space="preserve">Update the connection string in </w:t>
+      </w:r>
+      <w:proofErr w:type="gramStart"/>
+      <w:r>
+        <w:t>appsettings.json</w:t>
+      </w:r>
+      <w:proofErr w:type="gramEnd"/>
+      <w:r>
+        <w:t xml:space="preserve"> to point to your database</w:t>
       </w:r>
       <w:r>
         <w:t xml:space="preserve"> connection string(InventoryDbConnection)</w:t>
@@ -648,8 +656,16 @@
           <w:ilvl w:val="0"/>
           <w:numId w:val="7"/>
         </w:numPr>
-      </w:pPr>
-      <w:r>
+        <w:rPr>
+          <w:b/>
+          <w:bCs/>
+        </w:rPr>
+      </w:pPr>
+      <w:r>
+        <w:rPr>
+          <w:b/>
+          <w:bCs/>
+        </w:rPr>
         <w:t>API getting Integrated</w:t>
       </w:r>
     </w:p>
@@ -709,8 +725,16 @@
           <w:ilvl w:val="0"/>
           <w:numId w:val="7"/>
         </w:numPr>
-      </w:pPr>
-      <w:r>
+        <w:rPr>
+          <w:b/>
+          <w:bCs/>
+        </w:rPr>
+      </w:pPr>
+      <w:r>
+        <w:rPr>
+          <w:b/>
+          <w:bCs/>
+        </w:rPr>
         <w:t xml:space="preserve">Add Inventory Items: </w:t>
       </w:r>
     </w:p>
@@ -777,8 +801,23 @@
           <w:ilvl w:val="0"/>
           <w:numId w:val="7"/>
         </w:numPr>
-      </w:pPr>
-      <w:r>
+        <w:rPr>
+          <w:b/>
+          <w:bCs/>
+        </w:rPr>
+      </w:pPr>
+      <w:r>
+        <w:rPr>
+          <w:b/>
+          <w:bCs/>
+        </w:rPr>
+        <w:t xml:space="preserve">Product </w:t>
+      </w:r>
+      <w:r>
+        <w:rPr>
+          <w:b/>
+          <w:bCs/>
+        </w:rPr>
         <w:t xml:space="preserve">Inventory List </w:t>
       </w:r>
     </w:p>
@@ -923,8 +962,16 @@
           <w:ilvl w:val="0"/>
           <w:numId w:val="7"/>
         </w:numPr>
-      </w:pPr>
-      <w:r>
+        <w:rPr>
+          <w:b/>
+          <w:bCs/>
+        </w:rPr>
+      </w:pPr>
+      <w:r>
+        <w:rPr>
+          <w:b/>
+          <w:bCs/>
+        </w:rPr>
         <w:t xml:space="preserve">Edit and Delete Items: </w:t>
       </w:r>
     </w:p>
@@ -1011,8 +1058,16 @@
           <w:ilvl w:val="0"/>
           <w:numId w:val="7"/>
         </w:numPr>
-      </w:pPr>
-      <w:r>
+        <w:rPr>
+          <w:b/>
+          <w:bCs/>
+        </w:rPr>
+      </w:pPr>
+      <w:r>
+        <w:rPr>
+          <w:b/>
+          <w:bCs/>
+        </w:rPr>
         <w:t>Assign Shipment: -</w:t>
       </w:r>
     </w:p>
@@ -1080,8 +1135,16 @@
           <w:ilvl w:val="0"/>
           <w:numId w:val="7"/>
         </w:numPr>
-      </w:pPr>
-      <w:r>
+        <w:rPr>
+          <w:b/>
+          <w:bCs/>
+        </w:rPr>
+      </w:pPr>
+      <w:r>
+        <w:rPr>
+          <w:b/>
+          <w:bCs/>
+        </w:rPr>
         <w:t>Shipment History</w:t>
       </w:r>
     </w:p>
@@ -1157,12 +1220,30 @@
     </w:p>
     <w:p>
       <w:pPr>
+        <w:ind w:left="720"/>
+      </w:pPr>
+    </w:p>
+    <w:p>
+      <w:pPr>
+        <w:ind w:left="720"/>
+      </w:pPr>
+    </w:p>
+    <w:p>
+      <w:pPr>
         <w:numPr>
           <w:ilvl w:val="0"/>
           <w:numId w:val="7"/>
         </w:numPr>
-      </w:pPr>
-      <w:r>
+        <w:rPr>
+          <w:b/>
+          <w:bCs/>
+        </w:rPr>
+      </w:pPr>
+      <w:r>
+        <w:rPr>
+          <w:b/>
+          <w:bCs/>
+        </w:rPr>
         <w:t xml:space="preserve">Logging </w:t>
       </w:r>
     </w:p>
@@ -1189,9 +1270,9 @@
           <w:noProof/>
         </w:rPr>
         <w:drawing>
-          <wp:inline distT="0" distB="0" distL="0" distR="0" wp14:anchorId="433747C2" wp14:editId="0547C932">
-            <wp:extent cx="5731510" cy="2619375"/>
-            <wp:effectExtent l="0" t="0" r="2540" b="9525"/>
+          <wp:inline distT="0" distB="0" distL="0" distR="0" wp14:anchorId="433747C2" wp14:editId="185810CA">
+            <wp:extent cx="5731510" cy="3155950"/>
+            <wp:effectExtent l="0" t="0" r="2540" b="6350"/>
             <wp:docPr id="960518731" name="Picture 1"/>
             <wp:cNvGraphicFramePr>
               <a:graphicFrameLocks xmlns:a="http://schemas.openxmlformats.org/drawingml/2006/main" noChangeAspect="1"/>
@@ -1212,7 +1293,7 @@
                   <pic:spPr>
                     <a:xfrm>
                       <a:off x="0" y="0"/>
-                      <a:ext cx="5731510" cy="2619375"/>
+                      <a:ext cx="5731510" cy="3155950"/>
                     </a:xfrm>
                     <a:prstGeom prst="rect">
                       <a:avLst/>
@@ -1224,6 +1305,124 @@
           </wp:inline>
         </w:drawing>
       </w:r>
+    </w:p>
+    <w:p/>
+    <w:p/>
+    <w:p>
+      <w:pPr>
+        <w:pStyle w:val="ListParagraph"/>
+        <w:numPr>
+          <w:ilvl w:val="0"/>
+          <w:numId w:val="7"/>
+        </w:numPr>
+        <w:rPr>
+          <w:b/>
+          <w:bCs/>
+        </w:rPr>
+      </w:pPr>
+      <w:r>
+        <w:rPr>
+          <w:b/>
+          <w:bCs/>
+        </w:rPr>
+        <w:t>Unit Testing:</w:t>
+      </w:r>
+    </w:p>
+    <w:p>
+      <w:pPr>
+        <w:pStyle w:val="ListParagraph"/>
+        <w:rPr>
+          <w:b/>
+          <w:bCs/>
+        </w:rPr>
+      </w:pPr>
+    </w:p>
+    <w:p>
+      <w:pPr>
+        <w:numPr>
+          <w:ilvl w:val="1"/>
+          <w:numId w:val="7"/>
+        </w:numPr>
+      </w:pPr>
+      <w:r>
+        <w:t xml:space="preserve">Below is the </w:t>
+      </w:r>
+      <w:r>
+        <w:t>unit testing code coverage screen shot which can show the 100% code coverage.</w:t>
+      </w:r>
+    </w:p>
+    <w:p>
+      <w:pPr>
+        <w:pStyle w:val="NormalWeb"/>
+        <w:numPr>
+          <w:ilvl w:val="0"/>
+          <w:numId w:val="7"/>
+        </w:numPr>
+      </w:pPr>
+      <w:r>
+        <w:rPr>
+          <w:noProof/>
+        </w:rPr>
+        <w:lastRenderedPageBreak/>
+        <w:drawing>
+          <wp:inline distT="0" distB="0" distL="0" distR="0" wp14:anchorId="36B17E89" wp14:editId="552C79FE">
+            <wp:extent cx="5909310" cy="3625850"/>
+            <wp:effectExtent l="0" t="0" r="0" b="0"/>
+            <wp:docPr id="104946899" name="Picture 1"/>
+            <wp:cNvGraphicFramePr>
+              <a:graphicFrameLocks xmlns:a="http://schemas.openxmlformats.org/drawingml/2006/main" noChangeAspect="1"/>
+            </wp:cNvGraphicFramePr>
+            <a:graphic xmlns:a="http://schemas.openxmlformats.org/drawingml/2006/main">
+              <a:graphicData uri="http://schemas.openxmlformats.org/drawingml/2006/picture">
+                <pic:pic xmlns:pic="http://schemas.openxmlformats.org/drawingml/2006/picture">
+                  <pic:nvPicPr>
+                    <pic:cNvPr id="0" name="Picture 1"/>
+                    <pic:cNvPicPr>
+                      <a:picLocks noChangeAspect="1" noChangeArrowheads="1"/>
+                    </pic:cNvPicPr>
+                  </pic:nvPicPr>
+                  <pic:blipFill>
+                    <a:blip r:embed="rId14" cstate="print">
+                      <a:extLst>
+                        <a:ext uri="{28A0092B-C50C-407E-A947-70E740481C1C}">
+                          <a14:useLocalDpi xmlns:a14="http://schemas.microsoft.com/office/drawing/2010/main" val="0"/>
+                        </a:ext>
+                      </a:extLst>
+                    </a:blip>
+                    <a:srcRect/>
+                    <a:stretch>
+                      <a:fillRect/>
+                    </a:stretch>
+                  </pic:blipFill>
+                  <pic:spPr bwMode="auto">
+                    <a:xfrm>
+                      <a:off x="0" y="0"/>
+                      <a:ext cx="5909310" cy="3625850"/>
+                    </a:xfrm>
+                    <a:prstGeom prst="rect">
+                      <a:avLst/>
+                    </a:prstGeom>
+                    <a:noFill/>
+                    <a:ln>
+                      <a:noFill/>
+                    </a:ln>
+                  </pic:spPr>
+                </pic:pic>
+              </a:graphicData>
+            </a:graphic>
+          </wp:inline>
+        </w:drawing>
+      </w:r>
+    </w:p>
+    <w:p>
+      <w:pPr>
+        <w:ind w:left="1440"/>
+      </w:pPr>
+    </w:p>
+    <w:p>
+      <w:pPr>
+        <w:ind w:left="1440"/>
+      </w:pPr>
     </w:p>
     <w:p/>
     <w:p/>
@@ -2828,6 +3027,25 @@
       <w:shd w:val="clear" w:color="auto" w:fill="E1DFDD"/>
     </w:rPr>
   </w:style>
+  <w:style w:type="paragraph" w:styleId="NormalWeb">
+    <w:name w:val="Normal (Web)"/>
+    <w:basedOn w:val="Normal"/>
+    <w:uiPriority w:val="99"/>
+    <w:semiHidden/>
+    <w:unhideWhenUsed/>
+    <w:rsid w:val="00334FD0"/>
+    <w:pPr>
+      <w:spacing w:before="100" w:beforeAutospacing="1" w:after="100" w:afterAutospacing="1" w:line="240" w:lineRule="auto"/>
+    </w:pPr>
+    <w:rPr>
+      <w:rFonts w:ascii="Times New Roman" w:eastAsia="Times New Roman" w:hAnsi="Times New Roman" w:cs="Times New Roman"/>
+      <w:kern w:val="0"/>
+      <w:sz w:val="24"/>
+      <w:szCs w:val="24"/>
+      <w:lang w:eastAsia="en-IN" w:bidi="hi-IN"/>
+      <w14:ligatures w14:val="none"/>
+    </w:rPr>
+  </w:style>
 </w:styles>
 </file>
 

</xml_diff>